<commit_message>
Atualizando Relatório com o commit do arquivo
</commit_message>
<xml_diff>
--- a/Relatório criação do repositório.docx
+++ b/Relatório criação do repositório.docx
@@ -3,18 +3,29 @@
 <w:document xmlns:wpc="http://schemas.microsoft.com/office/word/2010/wordprocessingCanvas" xmlns:cx="http://schemas.microsoft.com/office/drawing/2014/chartex" xmlns:cx1="http://schemas.microsoft.com/office/drawing/2015/9/8/chartex" xmlns:cx2="http://schemas.microsoft.com/office/drawing/2015/10/21/chartex" xmlns:cx3="http://schemas.microsoft.com/office/drawing/2016/5/9/chartex" xmlns:cx4="http://schemas.microsoft.com/office/drawing/2016/5/10/chartex" xmlns:cx5="http://schemas.microsoft.com/office/drawing/2016/5/11/chartex" xmlns:cx6="http://schemas.microsoft.com/office/drawing/2016/5/12/chartex" xmlns:cx7="http://schemas.microsoft.com/office/drawing/2016/5/13/chartex" xmlns:cx8="http://schemas.microsoft.com/office/drawing/2016/5/14/chartex" xmlns:mc="http://schemas.openxmlformats.org/markup-compatibility/2006" xmlns:aink="http://schemas.microsoft.com/office/drawing/2016/ink" xmlns:am3d="http://schemas.microsoft.com/office/drawing/2017/model3d" xmlns:o="urn:schemas-microsoft-com:office:office" xmlns:oel="http://schemas.microsoft.com/office/2019/extlst" xmlns:r="http://schemas.openxmlformats.org/officeDocument/2006/relationships" xmlns:m="http://schemas.openxmlformats.org/officeDocument/2006/math" xmlns:v="urn:schemas-microsoft-com:vml" xmlns:wp14="http://schemas.microsoft.com/office/word/2010/wordprocessingDrawing" xmlns:wp="http://schemas.openxmlformats.org/drawingml/2006/wordprocessingDrawing" xmlns:w10="urn:schemas-microsoft-com:office:word" xmlns:w="http://schemas.openxmlformats.org/wordprocessingml/2006/main" xmlns:w14="http://schemas.microsoft.com/office/word/2010/wordml" xmlns:w15="http://schemas.microsoft.com/office/word/2012/wordml" xmlns:w16cex="http://schemas.microsoft.com/office/word/2018/wordml/cex" xmlns:w16cid="http://schemas.microsoft.com/office/word/2016/wordml/cid" xmlns:w16="http://schemas.microsoft.com/office/word/2018/wordml" xmlns:w16du="http://schemas.microsoft.com/office/word/2023/wordml/word16du" xmlns:w16sdtdh="http://schemas.microsoft.com/office/word/2020/wordml/sdtdatahash" xmlns:w16sdtfl="http://schemas.microsoft.com/office/word/2024/wordml/sdtformatlock" xmlns:w16se="http://schemas.microsoft.com/office/word/2015/wordml/symex" xmlns:wpg="http://schemas.microsoft.com/office/word/2010/wordprocessingGroup" xmlns:wpi="http://schemas.microsoft.com/office/word/2010/wordprocessingInk" xmlns:wne="http://schemas.microsoft.com/office/word/2006/wordml" xmlns:wps="http://schemas.microsoft.com/office/word/2010/wordprocessingShape" mc:Ignorable="w14 w15 w16se w16cid w16 w16cex w16sdtdh w16sdtfl w16du wp14">
   <w:body>
     <w:p>
+      <w:pPr>
+        <w:jc w:val="center"/>
+      </w:pPr>
       <w:r>
-        <w:t>Print criação repositório</w:t>
+        <w:rPr>
+          <w:rFonts w:asciiTheme="majorHAnsi" w:hAnsiTheme="majorHAnsi"/>
+          <w:b/>
+          <w:bCs/>
+          <w:sz w:val="44"/>
+          <w:szCs w:val="44"/>
+          <w:u w:val="single"/>
+        </w:rPr>
+        <w:t>Relatório Criação do Repositório</w:t>
       </w:r>
       <w:r>
         <w:br/>
       </w:r>
       <w:r>
         <w:drawing>
-          <wp:inline distT="0" distB="0" distL="0" distR="0" wp14:anchorId="013EB23E" wp14:editId="465FA03A">
-            <wp:extent cx="5400040" cy="3578860"/>
-            <wp:effectExtent l="0" t="0" r="0" b="2540"/>
-            <wp:docPr id="432627510" name="Imagem 1" descr="Texto&#10;&#10;O conteúdo gerado por IA pode estar incorreto."/>
+          <wp:inline distT="0" distB="0" distL="0" distR="0" wp14:anchorId="6EAAA113" wp14:editId="60E67275">
+            <wp:extent cx="5400040" cy="7632065"/>
+            <wp:effectExtent l="0" t="0" r="0" b="6985"/>
+            <wp:docPr id="1216227929" name="Imagem 1" descr="Texto&#10;&#10;O conteúdo gerado por IA pode estar incorreto."/>
             <wp:cNvGraphicFramePr>
               <a:graphicFrameLocks xmlns:a="http://schemas.openxmlformats.org/drawingml/2006/main" noChangeAspect="1"/>
             </wp:cNvGraphicFramePr>
@@ -22,7 +33,7 @@
               <a:graphicData uri="http://schemas.openxmlformats.org/drawingml/2006/picture">
                 <pic:pic xmlns:pic="http://schemas.openxmlformats.org/drawingml/2006/picture">
                   <pic:nvPicPr>
-                    <pic:cNvPr id="432627510" name="Imagem 1" descr="Texto&#10;&#10;O conteúdo gerado por IA pode estar incorreto."/>
+                    <pic:cNvPr id="1216227929" name="Imagem 1" descr="Texto&#10;&#10;O conteúdo gerado por IA pode estar incorreto."/>
                     <pic:cNvPicPr/>
                   </pic:nvPicPr>
                   <pic:blipFill>
@@ -34,7 +45,7 @@
                   <pic:spPr>
                     <a:xfrm>
                       <a:off x="0" y="0"/>
-                      <a:ext cx="5400040" cy="3578860"/>
+                      <a:ext cx="5400040" cy="7632065"/>
                     </a:xfrm>
                     <a:prstGeom prst="rect">
                       <a:avLst/>

</xml_diff>